<commit_message>
added english documentation and Readme
</commit_message>
<xml_diff>
--- a/doc/doc_Rotary.docx
+++ b/doc/doc_Rotary.docx
@@ -1,6 +1,6 @@
 
 <file path=word/document.xml><?xml version="1.0" encoding="utf-8"?>
-<w:document xmlns:wpc="http://schemas.microsoft.com/office/word/2010/wordprocessingCanvas" xmlns:mc="http://schemas.openxmlformats.org/markup-compatibility/2006" xmlns:o="urn:schemas-microsoft-com:office:office" xmlns:r="http://schemas.openxmlformats.org/officeDocument/2006/relationships" xmlns:m="http://schemas.openxmlformats.org/officeDocument/2006/math" xmlns:v="urn:schemas-microsoft-com:vml" xmlns:wp14="http://schemas.microsoft.com/office/word/2010/wordprocessingDrawing" xmlns:wp="http://schemas.openxmlformats.org/drawingml/2006/wordprocessingDrawing" xmlns:w10="urn:schemas-microsoft-com:office:word" xmlns:w="http://schemas.openxmlformats.org/wordprocessingml/2006/main" xmlns:w14="http://schemas.microsoft.com/office/word/2010/wordml" xmlns:w15="http://schemas.microsoft.com/office/word/2012/wordml" xmlns:wpg="http://schemas.microsoft.com/office/word/2010/wordprocessingGroup" xmlns:wpi="http://schemas.microsoft.com/office/word/2010/wordprocessingInk" xmlns:wne="http://schemas.microsoft.com/office/word/2006/wordml" xmlns:wps="http://schemas.microsoft.com/office/word/2010/wordprocessingShape" mc:Ignorable="w14 w15 wp14">
+<w:document xmlns:wpc="http://schemas.microsoft.com/office/word/2010/wordprocessingCanvas" xmlns:cx="http://schemas.microsoft.com/office/drawing/2014/chartex" xmlns:cx1="http://schemas.microsoft.com/office/drawing/2015/9/8/chartex" xmlns:cx2="http://schemas.microsoft.com/office/drawing/2015/10/21/chartex" xmlns:mc="http://schemas.openxmlformats.org/markup-compatibility/2006" xmlns:o="urn:schemas-microsoft-com:office:office" xmlns:r="http://schemas.openxmlformats.org/officeDocument/2006/relationships" xmlns:m="http://schemas.openxmlformats.org/officeDocument/2006/math" xmlns:v="urn:schemas-microsoft-com:vml" xmlns:wp14="http://schemas.microsoft.com/office/word/2010/wordprocessingDrawing" xmlns:wp="http://schemas.openxmlformats.org/drawingml/2006/wordprocessingDrawing" xmlns:w10="urn:schemas-microsoft-com:office:word" xmlns:w="http://schemas.openxmlformats.org/wordprocessingml/2006/main" xmlns:w14="http://schemas.microsoft.com/office/word/2010/wordml" xmlns:w15="http://schemas.microsoft.com/office/word/2012/wordml" xmlns:w16se="http://schemas.microsoft.com/office/word/2015/wordml/symex" xmlns:wpg="http://schemas.microsoft.com/office/word/2010/wordprocessingGroup" xmlns:wpi="http://schemas.microsoft.com/office/word/2010/wordprocessingInk" xmlns:wne="http://schemas.microsoft.com/office/word/2006/wordml" xmlns:wps="http://schemas.microsoft.com/office/word/2010/wordprocessingShape" mc:Ignorable="w14 w15 w16se wp14">
   <w:body>
     <w:p>
       <w:pPr>
@@ -15,7 +15,7 @@
         <w:rPr>
           <w:noProof/>
           <w:sz w:val="20"/>
-          <w:lang w:eastAsia="ro-RO"/>
+          <w:lang w:val="en-US"/>
         </w:rPr>
         <w:drawing>
           <wp:anchor distT="0" distB="0" distL="114300" distR="114300" simplePos="0" relativeHeight="251658240" behindDoc="1" locked="0" layoutInCell="1" allowOverlap="1" wp14:anchorId="7DCB9385" wp14:editId="05E76149">
@@ -52,7 +52,7 @@
                     <pic:cNvPicPr/>
                   </pic:nvPicPr>
                   <pic:blipFill>
-                    <a:blip r:embed="rId7">
+                    <a:blip r:embed="rId8">
                       <a:extLst>
                         <a:ext uri="{28A0092B-C50C-407E-A947-70E740481C1C}">
                           <a14:useLocalDpi xmlns:a14="http://schemas.microsoft.com/office/drawing/2010/main" val="0"/>
@@ -101,53 +101,19 @@
           </wp:anchor>
         </w:drawing>
       </w:r>
-      <w:proofErr w:type="spellStart"/>
       <w:r>
         <w:rPr>
           <w:rFonts w:ascii="Segoe UI" w:hAnsi="Segoe UI" w:cs="Segoe UI"/>
           <w:sz w:val="28"/>
         </w:rPr>
-        <w:t>Документация</w:t>
-      </w:r>
-      <w:proofErr w:type="spellEnd"/>
+        <w:t>Documentation for</w:t>
+      </w:r>
       <w:r>
         <w:rPr>
           <w:rFonts w:ascii="Segoe UI" w:hAnsi="Segoe UI" w:cs="Segoe UI"/>
           <w:sz w:val="28"/>
         </w:rPr>
-        <w:t xml:space="preserve"> </w:t>
-      </w:r>
-      <w:proofErr w:type="spellStart"/>
-      <w:r>
-        <w:rPr>
-          <w:rFonts w:ascii="Segoe UI" w:hAnsi="Segoe UI" w:cs="Segoe UI"/>
-          <w:sz w:val="28"/>
-        </w:rPr>
-        <w:t>для</w:t>
-      </w:r>
-      <w:proofErr w:type="spellEnd"/>
-      <w:r>
-        <w:rPr>
-          <w:rFonts w:ascii="Segoe UI" w:hAnsi="Segoe UI" w:cs="Segoe UI"/>
-          <w:sz w:val="28"/>
-        </w:rPr>
-        <w:t xml:space="preserve"> </w:t>
-      </w:r>
-      <w:proofErr w:type="spellStart"/>
-      <w:r>
-        <w:rPr>
-          <w:rFonts w:ascii="Segoe UI" w:hAnsi="Segoe UI" w:cs="Segoe UI"/>
-          <w:sz w:val="28"/>
-        </w:rPr>
-        <w:t>Stream</w:t>
-      </w:r>
-      <w:proofErr w:type="spellEnd"/>
-      <w:r>
-        <w:rPr>
-          <w:rFonts w:ascii="Segoe UI" w:hAnsi="Segoe UI" w:cs="Segoe UI"/>
-          <w:sz w:val="28"/>
-        </w:rPr>
-        <w:t>-SSJ</w:t>
+        <w:t xml:space="preserve"> Stream-SSJ</w:t>
       </w:r>
       <w:r>
         <w:rPr>
@@ -172,14 +138,13 @@
           <w:sz w:val="12"/>
         </w:rPr>
       </w:pPr>
-      <w:proofErr w:type="spellStart"/>
       <w:r>
         <w:rPr>
           <w:rFonts w:ascii="Segoe UI" w:hAnsi="Segoe UI" w:cs="Segoe UI"/>
           <w:color w:val="5B9BD5" w:themeColor="accent1"/>
           <w:sz w:val="16"/>
         </w:rPr>
-        <w:t>К</w:t>
+        <w:t>Rotary</w:t>
       </w:r>
       <w:r>
         <w:rPr>
@@ -187,15 +152,6 @@
           <w:color w:val="5B9BD5" w:themeColor="accent1"/>
           <w:sz w:val="16"/>
         </w:rPr>
-        <w:t>рутилки</w:t>
-      </w:r>
-      <w:proofErr w:type="spellEnd"/>
-      <w:r>
-        <w:rPr>
-          <w:rFonts w:ascii="Segoe UI" w:hAnsi="Segoe UI" w:cs="Segoe UI"/>
-          <w:color w:val="5B9BD5" w:themeColor="accent1"/>
-          <w:sz w:val="16"/>
-        </w:rPr>
         <w:t xml:space="preserve">– </w:t>
       </w:r>
       <w:r>
@@ -206,7 +162,6 @@
         </w:rPr>
         <w:t>#</w:t>
       </w:r>
-      <w:proofErr w:type="spellStart"/>
       <w:r>
         <w:rPr>
           <w:rFonts w:ascii="Segoe UI" w:hAnsi="Segoe UI" w:cs="Segoe UI"/>
@@ -215,7 +170,6 @@
         </w:rPr>
         <w:t>Rotary_var</w:t>
       </w:r>
-      <w:proofErr w:type="spellEnd"/>
     </w:p>
     <w:p>
       <w:pPr>
@@ -230,14 +184,13 @@
           <w:sz w:val="12"/>
         </w:rPr>
       </w:pPr>
-      <w:proofErr w:type="spellStart"/>
       <w:r>
         <w:rPr>
           <w:rFonts w:ascii="Segoe UI" w:hAnsi="Segoe UI" w:cs="Segoe UI"/>
           <w:color w:val="5B9BD5" w:themeColor="accent1"/>
           <w:sz w:val="16"/>
         </w:rPr>
-        <w:t>К</w:t>
+        <w:t>Rotary_borders</w:t>
       </w:r>
       <w:r>
         <w:rPr>
@@ -245,7 +198,7 @@
           <w:color w:val="5B9BD5" w:themeColor="accent1"/>
           <w:sz w:val="16"/>
         </w:rPr>
-        <w:t>рутилки</w:t>
+        <w:t xml:space="preserve"> –</w:t>
       </w:r>
       <w:r>
         <w:rPr>
@@ -253,23 +206,6 @@
           <w:color w:val="5B9BD5" w:themeColor="accent1"/>
           <w:sz w:val="16"/>
         </w:rPr>
-        <w:t>_границы</w:t>
-      </w:r>
-      <w:proofErr w:type="spellEnd"/>
-      <w:r>
-        <w:rPr>
-          <w:rFonts w:ascii="Segoe UI" w:hAnsi="Segoe UI" w:cs="Segoe UI"/>
-          <w:color w:val="5B9BD5" w:themeColor="accent1"/>
-          <w:sz w:val="16"/>
-        </w:rPr>
-        <w:t xml:space="preserve"> –</w:t>
-      </w:r>
-      <w:r>
-        <w:rPr>
-          <w:rFonts w:ascii="Segoe UI" w:hAnsi="Segoe UI" w:cs="Segoe UI"/>
-          <w:color w:val="5B9BD5" w:themeColor="accent1"/>
-          <w:sz w:val="16"/>
-        </w:rPr>
         <w:t xml:space="preserve"> </w:t>
       </w:r>
       <w:r>
@@ -280,7 +216,6 @@
         </w:rPr>
         <w:t>#</w:t>
       </w:r>
-      <w:proofErr w:type="spellStart"/>
       <w:r>
         <w:rPr>
           <w:rFonts w:ascii="Segoe UI" w:hAnsi="Segoe UI" w:cs="Segoe UI"/>
@@ -289,7 +224,6 @@
         </w:rPr>
         <w:t>Rotary_var</w:t>
       </w:r>
-      <w:proofErr w:type="spellEnd"/>
     </w:p>
     <w:p>
       <w:pPr>
@@ -304,67 +238,63 @@
           <w:sz w:val="12"/>
         </w:rPr>
       </w:pPr>
-      <w:proofErr w:type="spellStart"/>
       <w:r>
         <w:rPr>
           <w:rFonts w:ascii="Segoe UI" w:hAnsi="Segoe UI" w:cs="Segoe UI"/>
           <w:color w:val="5B9BD5" w:themeColor="accent1"/>
           <w:sz w:val="16"/>
         </w:rPr>
-        <w:t>К</w:t>
+        <w:t>Rotary</w:t>
       </w:r>
       <w:r>
         <w:rPr>
           <w:rFonts w:ascii="Segoe UI" w:hAnsi="Segoe UI" w:cs="Segoe UI"/>
           <w:color w:val="5B9BD5" w:themeColor="accent1"/>
           <w:sz w:val="16"/>
-        </w:rPr>
-        <w:t>рутилки</w:t>
-      </w:r>
-      <w:proofErr w:type="spellEnd"/>
+          <w:lang w:val="en-US"/>
+        </w:rPr>
+        <w:t>_</w:t>
+      </w:r>
       <w:r>
         <w:rPr>
           <w:rFonts w:ascii="Segoe UI" w:hAnsi="Segoe UI" w:cs="Segoe UI"/>
           <w:color w:val="5B9BD5" w:themeColor="accent1"/>
           <w:sz w:val="16"/>
-          <w:lang w:val="ru-RU"/>
-        </w:rPr>
-        <w:t>_</w:t>
-      </w:r>
-      <w:proofErr w:type="spellStart"/>
+        </w:rPr>
+        <w:t>axi</w:t>
+      </w:r>
       <w:r>
         <w:rPr>
           <w:rFonts w:ascii="Segoe UI" w:hAnsi="Segoe UI" w:cs="Segoe UI"/>
           <w:color w:val="5B9BD5" w:themeColor="accent1"/>
           <w:sz w:val="16"/>
         </w:rPr>
-        <w:t>оси</w:t>
-      </w:r>
-      <w:proofErr w:type="spellEnd"/>
+        <w:t>s</w:t>
+      </w:r>
       <w:r>
         <w:rPr>
           <w:rFonts w:ascii="Segoe UI" w:hAnsi="Segoe UI" w:cs="Segoe UI"/>
           <w:color w:val="5B9BD5" w:themeColor="accent1"/>
           <w:sz w:val="16"/>
         </w:rPr>
-        <w:t xml:space="preserve"> XY</w:t>
+        <w:t>_</w:t>
       </w:r>
       <w:r>
         <w:rPr>
           <w:rFonts w:ascii="Segoe UI" w:hAnsi="Segoe UI" w:cs="Segoe UI"/>
           <w:color w:val="5B9BD5" w:themeColor="accent1"/>
           <w:sz w:val="16"/>
-          <w:lang w:val="ru-RU"/>
-        </w:rPr>
-        <w:t xml:space="preserve"> </w:t>
+        </w:rPr>
+        <w:t>XY</w:t>
       </w:r>
       <w:r>
         <w:rPr>
           <w:rFonts w:ascii="Segoe UI" w:hAnsi="Segoe UI" w:cs="Segoe UI"/>
           <w:color w:val="5B9BD5" w:themeColor="accent1"/>
           <w:sz w:val="16"/>
-        </w:rPr>
-        <w:t>–</w:t>
+          <w:lang w:val="en-US"/>
+        </w:rPr>
+        <w:t xml:space="preserve"> </w:t>
       </w:r>
       <w:r>
         <w:rPr>
@@ -372,6 +302,14 @@
           <w:color w:val="5B9BD5" w:themeColor="accent1"/>
           <w:sz w:val="16"/>
         </w:rPr>
+        <w:t>–</w:t>
+      </w:r>
+      <w:r>
+        <w:rPr>
+          <w:rFonts w:ascii="Segoe UI" w:hAnsi="Segoe UI" w:cs="Segoe UI"/>
+          <w:color w:val="5B9BD5" w:themeColor="accent1"/>
+          <w:sz w:val="16"/>
+        </w:rPr>
         <w:t xml:space="preserve"> </w:t>
       </w:r>
       <w:r>
@@ -382,7 +320,6 @@
         </w:rPr>
         <w:t>#</w:t>
       </w:r>
-      <w:proofErr w:type="spellStart"/>
       <w:r>
         <w:rPr>
           <w:rFonts w:ascii="Segoe UI" w:hAnsi="Segoe UI" w:cs="Segoe UI"/>
@@ -391,7 +328,6 @@
         </w:rPr>
         <w:t>Rotary_crosshair_var</w:t>
       </w:r>
-      <w:proofErr w:type="spellEnd"/>
     </w:p>
     <w:p>
       <w:pPr>
@@ -471,15 +407,13 @@
           <w:sz w:val="28"/>
         </w:rPr>
       </w:pPr>
-      <w:proofErr w:type="spellStart"/>
       <w:r>
         <w:rPr>
           <w:rFonts w:ascii="Segoe UI" w:hAnsi="Segoe UI" w:cs="Segoe UI"/>
           <w:sz w:val="28"/>
         </w:rPr>
-        <w:t>Код</w:t>
-      </w:r>
-      <w:proofErr w:type="spellEnd"/>
+        <w:t>Code</w:t>
+      </w:r>
     </w:p>
     <w:p>
       <w:pPr>
@@ -489,7 +423,7 @@
           <w:sz w:val="28"/>
         </w:rPr>
         <w:sectPr>
-          <w:headerReference w:type="default" r:id="rId8"/>
+          <w:headerReference w:type="default" r:id="rId9"/>
           <w:pgSz w:w="11906" w:h="16838"/>
           <w:pgMar w:top="1134" w:right="851" w:bottom="1134" w:left="851" w:header="709" w:footer="709" w:gutter="0"/>
           <w:cols w:space="708"/>
@@ -531,18 +465,8 @@
           <w:szCs w:val="15"/>
         </w:rPr>
         <w:tab/>
-        <w:t>Overflow: hidden</w:t>
-      </w:r>
-      <w:proofErr w:type="gramStart"/>
-      <w:r>
-        <w:rPr>
-          <w:rFonts w:cs="Courier New"/>
-          <w:sz w:val="15"/>
-          <w:szCs w:val="15"/>
-        </w:rPr>
-        <w:t>;</w:t>
-      </w:r>
-      <w:proofErr w:type="gramEnd"/>
+        <w:t>Overflow: hidden;</w:t>
+      </w:r>
     </w:p>
     <w:p>
       <w:pPr>
@@ -571,7 +495,6 @@
           <w:szCs w:val="15"/>
         </w:rPr>
       </w:pPr>
-      <w:proofErr w:type="gramStart"/>
       <w:r>
         <w:rPr>
           <w:rFonts w:cs="Courier New"/>
@@ -580,7 +503,6 @@
         </w:rPr>
         <w:t>Canvas{</w:t>
       </w:r>
-      <w:proofErr w:type="gramEnd"/>
     </w:p>
     <w:p>
       <w:pPr>
@@ -634,36 +556,8 @@
           <w:sz w:val="15"/>
           <w:szCs w:val="15"/>
         </w:rPr>
-        <w:t>#</w:t>
-      </w:r>
-      <w:proofErr w:type="spellStart"/>
-      <w:r>
-        <w:rPr>
-          <w:rFonts w:cs="Courier New"/>
-          <w:sz w:val="15"/>
-          <w:szCs w:val="15"/>
-        </w:rPr>
-        <w:t>Rotary_</w:t>
-      </w:r>
-      <w:proofErr w:type="gramStart"/>
-      <w:r>
-        <w:rPr>
-          <w:rFonts w:cs="Courier New"/>
-          <w:sz w:val="15"/>
-          <w:szCs w:val="15"/>
-        </w:rPr>
-        <w:t>var</w:t>
-      </w:r>
-      <w:proofErr w:type="spellEnd"/>
-      <w:r>
-        <w:rPr>
-          <w:rFonts w:cs="Courier New"/>
-          <w:sz w:val="15"/>
-          <w:szCs w:val="15"/>
-        </w:rPr>
-        <w:t>{</w:t>
-      </w:r>
-      <w:proofErr w:type="gramEnd"/>
+        <w:t>#Rotary_var{</w:t>
+      </w:r>
     </w:p>
     <w:p>
       <w:pPr>
@@ -681,24 +575,7 @@
           <w:szCs w:val="15"/>
         </w:rPr>
         <w:tab/>
-      </w:r>
-      <w:proofErr w:type="gramStart"/>
-      <w:r>
-        <w:rPr>
-          <w:rFonts w:cs="Courier New"/>
-          <w:sz w:val="15"/>
-          <w:szCs w:val="15"/>
-        </w:rPr>
-        <w:t>width</w:t>
-      </w:r>
-      <w:proofErr w:type="gramEnd"/>
-      <w:r>
-        <w:rPr>
-          <w:rFonts w:cs="Courier New"/>
-          <w:sz w:val="15"/>
-          <w:szCs w:val="15"/>
-        </w:rPr>
-        <w:t>: 250px;</w:t>
+        <w:t>width: 250px;</w:t>
       </w:r>
     </w:p>
     <w:p>
@@ -717,24 +594,7 @@
           <w:szCs w:val="15"/>
         </w:rPr>
         <w:tab/>
-      </w:r>
-      <w:proofErr w:type="gramStart"/>
-      <w:r>
-        <w:rPr>
-          <w:rFonts w:cs="Courier New"/>
-          <w:sz w:val="15"/>
-          <w:szCs w:val="15"/>
-        </w:rPr>
-        <w:t>border-width</w:t>
-      </w:r>
-      <w:proofErr w:type="gramEnd"/>
-      <w:r>
-        <w:rPr>
-          <w:rFonts w:cs="Courier New"/>
-          <w:sz w:val="15"/>
-          <w:szCs w:val="15"/>
-        </w:rPr>
-        <w:t>: 2px;</w:t>
+        <w:t>border-width: 2px;</w:t>
       </w:r>
     </w:p>
     <w:p>
@@ -753,42 +613,7 @@
           <w:szCs w:val="15"/>
         </w:rPr>
         <w:tab/>
-      </w:r>
-      <w:proofErr w:type="gramStart"/>
-      <w:r>
-        <w:rPr>
-          <w:rFonts w:cs="Courier New"/>
-          <w:sz w:val="15"/>
-          <w:szCs w:val="15"/>
-        </w:rPr>
-        <w:t>border-color</w:t>
-      </w:r>
-      <w:proofErr w:type="gramEnd"/>
-      <w:r>
-        <w:rPr>
-          <w:rFonts w:cs="Courier New"/>
-          <w:sz w:val="15"/>
-          <w:szCs w:val="15"/>
-        </w:rPr>
-        <w:t xml:space="preserve">: </w:t>
-      </w:r>
-      <w:proofErr w:type="spellStart"/>
-      <w:r>
-        <w:rPr>
-          <w:rFonts w:cs="Courier New"/>
-          <w:sz w:val="15"/>
-          <w:szCs w:val="15"/>
-        </w:rPr>
-        <w:t>rgba</w:t>
-      </w:r>
-      <w:proofErr w:type="spellEnd"/>
-      <w:r>
-        <w:rPr>
-          <w:rFonts w:cs="Courier New"/>
-          <w:sz w:val="15"/>
-          <w:szCs w:val="15"/>
-        </w:rPr>
-        <w:t>(0, 81, 0, 1);</w:t>
+        <w:t>border-color: rgba(0, 81, 0, 1);</w:t>
       </w:r>
     </w:p>
     <w:p>
@@ -824,36 +649,8 @@
           <w:sz w:val="15"/>
           <w:szCs w:val="15"/>
         </w:rPr>
-        <w:t>#</w:t>
-      </w:r>
-      <w:proofErr w:type="spellStart"/>
-      <w:r>
-        <w:rPr>
-          <w:rFonts w:cs="Courier New"/>
-          <w:sz w:val="15"/>
-          <w:szCs w:val="15"/>
-        </w:rPr>
-        <w:t>Rotary_crosshair_</w:t>
-      </w:r>
-      <w:proofErr w:type="gramStart"/>
-      <w:r>
-        <w:rPr>
-          <w:rFonts w:cs="Courier New"/>
-          <w:sz w:val="15"/>
-          <w:szCs w:val="15"/>
-        </w:rPr>
-        <w:t>var</w:t>
-      </w:r>
-      <w:proofErr w:type="spellEnd"/>
-      <w:r>
-        <w:rPr>
-          <w:rFonts w:cs="Courier New"/>
-          <w:sz w:val="15"/>
-          <w:szCs w:val="15"/>
-        </w:rPr>
-        <w:t>{</w:t>
-      </w:r>
-      <w:proofErr w:type="gramEnd"/>
+        <w:t>#Rotary_crosshair_var{</w:t>
+      </w:r>
     </w:p>
     <w:p>
       <w:pPr>
@@ -871,24 +668,7 @@
           <w:szCs w:val="15"/>
         </w:rPr>
         <w:tab/>
-      </w:r>
-      <w:proofErr w:type="gramStart"/>
-      <w:r>
-        <w:rPr>
-          <w:rFonts w:cs="Courier New"/>
-          <w:sz w:val="15"/>
-          <w:szCs w:val="15"/>
-        </w:rPr>
-        <w:t>width</w:t>
-      </w:r>
-      <w:proofErr w:type="gramEnd"/>
-      <w:r>
-        <w:rPr>
-          <w:rFonts w:cs="Courier New"/>
-          <w:sz w:val="15"/>
-          <w:szCs w:val="15"/>
-        </w:rPr>
-        <w:t>: 4px;</w:t>
+        <w:t>width: 4px;</w:t>
       </w:r>
     </w:p>
     <w:p>
@@ -907,54 +687,18 @@
           <w:szCs w:val="15"/>
         </w:rPr>
         <w:tab/>
-      </w:r>
-      <w:proofErr w:type="gramStart"/>
-      <w:r>
-        <w:rPr>
-          <w:rFonts w:cs="Courier New"/>
-          <w:sz w:val="15"/>
-          <w:szCs w:val="15"/>
-        </w:rPr>
-        <w:t>background-color</w:t>
-      </w:r>
-      <w:proofErr w:type="gramEnd"/>
-      <w:r>
-        <w:rPr>
-          <w:rFonts w:cs="Courier New"/>
-          <w:sz w:val="15"/>
-          <w:szCs w:val="15"/>
-        </w:rPr>
-        <w:t xml:space="preserve">: </w:t>
-      </w:r>
-      <w:proofErr w:type="spellStart"/>
-      <w:r>
-        <w:rPr>
-          <w:rFonts w:cs="Courier New"/>
-          <w:sz w:val="15"/>
-          <w:szCs w:val="15"/>
-        </w:rPr>
-        <w:t>rgba</w:t>
-      </w:r>
-      <w:proofErr w:type="spellEnd"/>
-      <w:r>
-        <w:rPr>
-          <w:rFonts w:cs="Courier New"/>
-          <w:sz w:val="15"/>
-          <w:szCs w:val="15"/>
-        </w:rPr>
-        <w:t>(0, 255, 0, 1);</w:t>
-      </w:r>
-    </w:p>
-    <w:p>
-      <w:pPr>
-        <w:pStyle w:val="BodyText"/>
-        <w:rPr>
-          <w:rFonts w:cs="Courier New"/>
-          <w:sz w:val="15"/>
-          <w:szCs w:val="15"/>
-        </w:rPr>
-      </w:pPr>
-      <w:proofErr w:type="gramStart"/>
+        <w:t>background-color: rgba(0, 255, 0, 1);</w:t>
+      </w:r>
+    </w:p>
+    <w:p>
+      <w:pPr>
+        <w:pStyle w:val="BodyText"/>
+        <w:rPr>
+          <w:rFonts w:cs="Courier New"/>
+          <w:sz w:val="15"/>
+          <w:szCs w:val="15"/>
+        </w:rPr>
+      </w:pPr>
       <w:r>
         <w:rPr>
           <w:rFonts w:cs="Courier New"/>
@@ -963,7 +707,6 @@
         </w:rPr>
         <w:t>}</w:t>
       </w:r>
-      <w:proofErr w:type="gramEnd"/>
       <w:r>
         <w:rPr>
           <w:rFonts w:cs="Courier New"/>
@@ -978,18 +721,16 @@
           <w:sz w:val="15"/>
           <w:szCs w:val="15"/>
         </w:rPr>
-        <w:t xml:space="preserve">body - </w:t>
-      </w:r>
-      <w:proofErr w:type="spellStart"/>
-      <w:r>
-        <w:rPr>
-          <w:rFonts w:cs="Courier New"/>
-          <w:sz w:val="15"/>
-          <w:szCs w:val="15"/>
-        </w:rPr>
-        <w:t>Полная</w:t>
-      </w:r>
-      <w:proofErr w:type="spellEnd"/>
+        <w:t xml:space="preserve">body </w:t>
+      </w:r>
+      <w:r>
+        <w:rPr>
+          <w:rFonts w:cs="Courier New"/>
+          <w:sz w:val="15"/>
+          <w:szCs w:val="15"/>
+        </w:rPr>
+        <w:t>–</w:t>
+      </w:r>
       <w:r>
         <w:rPr>
           <w:rFonts w:cs="Courier New"/>
@@ -998,54 +739,84 @@
         </w:rPr>
         <w:t xml:space="preserve"> </w:t>
       </w:r>
-      <w:proofErr w:type="spellStart"/>
-      <w:r>
-        <w:rPr>
-          <w:rFonts w:cs="Courier New"/>
-          <w:sz w:val="15"/>
-          <w:szCs w:val="15"/>
-        </w:rPr>
-        <w:t>страница</w:t>
-      </w:r>
-      <w:proofErr w:type="spellEnd"/>
-    </w:p>
-    <w:p>
-      <w:pPr>
-        <w:pStyle w:val="BodyText"/>
-        <w:rPr>
-          <w:rFonts w:cs="Courier New"/>
-          <w:sz w:val="15"/>
-          <w:szCs w:val="15"/>
-        </w:rPr>
-      </w:pPr>
-      <w:proofErr w:type="gramStart"/>
-      <w:r>
-        <w:rPr>
-          <w:rFonts w:cs="Courier New"/>
-          <w:sz w:val="15"/>
-          <w:szCs w:val="15"/>
-        </w:rPr>
-        <w:t>overflow</w:t>
-      </w:r>
-      <w:proofErr w:type="gramEnd"/>
-      <w:r>
-        <w:rPr>
-          <w:rFonts w:cs="Courier New"/>
-          <w:sz w:val="15"/>
-          <w:szCs w:val="15"/>
-        </w:rPr>
-        <w:t xml:space="preserve">: hidden; - </w:t>
-      </w:r>
-      <w:proofErr w:type="spellStart"/>
-      <w:r>
-        <w:rPr>
-          <w:rFonts w:cs="Courier New"/>
-          <w:sz w:val="15"/>
-          <w:szCs w:val="15"/>
-        </w:rPr>
-        <w:t>скрыть</w:t>
-      </w:r>
-      <w:proofErr w:type="spellEnd"/>
+      <w:r>
+        <w:rPr>
+          <w:rFonts w:cs="Courier New"/>
+          <w:sz w:val="15"/>
+          <w:szCs w:val="15"/>
+        </w:rPr>
+        <w:t>Full page</w:t>
+      </w:r>
+    </w:p>
+    <w:p>
+      <w:pPr>
+        <w:pStyle w:val="BodyText"/>
+        <w:rPr>
+          <w:rFonts w:cs="Courier New"/>
+          <w:sz w:val="15"/>
+          <w:szCs w:val="15"/>
+        </w:rPr>
+      </w:pPr>
+      <w:r>
+        <w:rPr>
+          <w:rFonts w:cs="Courier New"/>
+          <w:sz w:val="15"/>
+          <w:szCs w:val="15"/>
+        </w:rPr>
+        <w:t xml:space="preserve">overflow: hidden; - </w:t>
+      </w:r>
+      <w:r>
+        <w:rPr>
+          <w:rFonts w:cs="Courier New"/>
+          <w:sz w:val="15"/>
+          <w:szCs w:val="15"/>
+        </w:rPr>
+        <w:t>hide scrollbar</w:t>
+      </w:r>
+      <w:r>
+        <w:rPr>
+          <w:rFonts w:cs="Courier New"/>
+          <w:sz w:val="15"/>
+          <w:szCs w:val="15"/>
+        </w:rPr>
+        <w:t>s</w:t>
+      </w:r>
+    </w:p>
+    <w:p>
+      <w:pPr>
+        <w:pStyle w:val="BodyText"/>
+        <w:rPr>
+          <w:rFonts w:cs="Courier New"/>
+          <w:sz w:val="15"/>
+          <w:szCs w:val="15"/>
+        </w:rPr>
+      </w:pPr>
+    </w:p>
+    <w:p>
+      <w:pPr>
+        <w:pStyle w:val="BodyText"/>
+        <w:rPr>
+          <w:rFonts w:cs="Courier New"/>
+          <w:sz w:val="15"/>
+          <w:szCs w:val="15"/>
+        </w:rPr>
+      </w:pPr>
+      <w:r>
+        <w:rPr>
+          <w:rFonts w:cs="Courier New"/>
+          <w:sz w:val="15"/>
+          <w:szCs w:val="15"/>
+        </w:rPr>
+        <w:t xml:space="preserve">canvas </w:t>
+      </w:r>
+      <w:r>
+        <w:rPr>
+          <w:rFonts w:cs="Courier New"/>
+          <w:sz w:val="15"/>
+          <w:szCs w:val="15"/>
+        </w:rPr>
+        <w:t>–</w:t>
+      </w:r>
       <w:r>
         <w:rPr>
           <w:rFonts w:cs="Courier New"/>
@@ -1054,147 +825,66 @@
         </w:rPr>
         <w:t xml:space="preserve"> </w:t>
       </w:r>
-      <w:proofErr w:type="spellStart"/>
-      <w:r>
-        <w:rPr>
-          <w:rFonts w:cs="Courier New"/>
-          <w:sz w:val="15"/>
-          <w:szCs w:val="15"/>
-        </w:rPr>
-        <w:t>прокрутки</w:t>
-      </w:r>
-      <w:proofErr w:type="spellEnd"/>
-    </w:p>
-    <w:p>
-      <w:pPr>
-        <w:pStyle w:val="BodyText"/>
-        <w:rPr>
-          <w:rFonts w:cs="Courier New"/>
-          <w:sz w:val="15"/>
-          <w:szCs w:val="15"/>
-        </w:rPr>
-      </w:pPr>
-    </w:p>
-    <w:p>
-      <w:pPr>
-        <w:pStyle w:val="BodyText"/>
-        <w:rPr>
-          <w:rFonts w:cs="Courier New"/>
-          <w:sz w:val="15"/>
-          <w:szCs w:val="15"/>
-        </w:rPr>
-      </w:pPr>
-      <w:proofErr w:type="gramStart"/>
-      <w:r>
-        <w:rPr>
-          <w:rFonts w:cs="Courier New"/>
-          <w:sz w:val="15"/>
-          <w:szCs w:val="15"/>
-        </w:rPr>
-        <w:t>canvas</w:t>
-      </w:r>
-      <w:proofErr w:type="gramEnd"/>
-      <w:r>
-        <w:rPr>
-          <w:rFonts w:cs="Courier New"/>
-          <w:sz w:val="15"/>
-          <w:szCs w:val="15"/>
-        </w:rPr>
-        <w:t xml:space="preserve"> - </w:t>
-      </w:r>
-      <w:proofErr w:type="spellStart"/>
-      <w:r>
-        <w:rPr>
-          <w:rFonts w:cs="Courier New"/>
-          <w:sz w:val="15"/>
-          <w:szCs w:val="15"/>
-        </w:rPr>
-        <w:t>все</w:t>
-      </w:r>
-      <w:proofErr w:type="spellEnd"/>
-      <w:r>
-        <w:rPr>
-          <w:rFonts w:cs="Courier New"/>
+      <w:r>
+        <w:rPr>
+          <w:rFonts w:cs="Courier New"/>
+          <w:sz w:val="15"/>
+          <w:szCs w:val="15"/>
+        </w:rPr>
+        <w:t>all that is draw</w:t>
+      </w:r>
+      <w:r>
+        <w:rPr>
+          <w:rFonts w:cs="Courier New"/>
+          <w:sz w:val="15"/>
+          <w:szCs w:val="15"/>
+        </w:rPr>
+        <w:t>n</w:t>
+      </w:r>
+    </w:p>
+    <w:p>
+      <w:pPr>
+        <w:pStyle w:val="BodyText"/>
+        <w:rPr>
+          <w:rFonts w:cs="Courier New"/>
+          <w:sz w:val="15"/>
+          <w:szCs w:val="15"/>
+        </w:rPr>
+      </w:pPr>
+      <w:r>
+        <w:rPr>
+          <w:rFonts w:cs="Courier New"/>
+          <w:bCs/>
+          <w:sz w:val="15"/>
+          <w:szCs w:val="15"/>
+        </w:rPr>
+        <w:t xml:space="preserve">opacity </w:t>
+      </w:r>
+      <w:r>
+        <w:rPr>
+          <w:rFonts w:cs="Courier New"/>
+          <w:sz w:val="15"/>
+          <w:szCs w:val="15"/>
+        </w:rPr>
+        <w:t>–</w:t>
+      </w:r>
+      <w:r>
+        <w:rPr>
+          <w:rFonts w:cs="Courier New"/>
+          <w:spacing w:val="-2"/>
           <w:sz w:val="15"/>
           <w:szCs w:val="15"/>
         </w:rPr>
         <w:t xml:space="preserve"> </w:t>
       </w:r>
-      <w:proofErr w:type="spellStart"/>
-      <w:r>
-        <w:rPr>
-          <w:rFonts w:cs="Courier New"/>
-          <w:sz w:val="15"/>
-          <w:szCs w:val="15"/>
-        </w:rPr>
-        <w:t>что</w:t>
-      </w:r>
-      <w:proofErr w:type="spellEnd"/>
-      <w:r>
-        <w:rPr>
-          <w:rFonts w:cs="Courier New"/>
-          <w:spacing w:val="-3"/>
-          <w:sz w:val="15"/>
-          <w:szCs w:val="15"/>
-        </w:rPr>
-        <w:t xml:space="preserve"> </w:t>
-      </w:r>
-      <w:proofErr w:type="spellStart"/>
-      <w:r>
-        <w:rPr>
-          <w:rFonts w:cs="Courier New"/>
-          <w:sz w:val="15"/>
-          <w:szCs w:val="15"/>
-        </w:rPr>
-        <w:t>нарисовано</w:t>
-      </w:r>
-      <w:proofErr w:type="spellEnd"/>
-    </w:p>
-    <w:p>
-      <w:pPr>
-        <w:pStyle w:val="BodyText"/>
-        <w:rPr>
-          <w:rFonts w:cs="Courier New"/>
-          <w:sz w:val="15"/>
-          <w:szCs w:val="15"/>
-        </w:rPr>
-      </w:pPr>
-      <w:r>
-        <w:rPr>
-          <w:rFonts w:cs="Courier New"/>
-          <w:bCs/>
-          <w:sz w:val="15"/>
-          <w:szCs w:val="15"/>
-        </w:rPr>
-        <w:t xml:space="preserve">opacity </w:t>
-      </w:r>
-      <w:r>
-        <w:rPr>
-          <w:rFonts w:cs="Courier New"/>
-          <w:sz w:val="15"/>
-          <w:szCs w:val="15"/>
-        </w:rPr>
-        <w:t>–</w:t>
-      </w:r>
-      <w:r>
-        <w:rPr>
-          <w:rFonts w:cs="Courier New"/>
-          <w:spacing w:val="-2"/>
-          <w:sz w:val="15"/>
-          <w:szCs w:val="15"/>
-        </w:rPr>
-        <w:t xml:space="preserve"> </w:t>
-      </w:r>
-      <w:r>
-        <w:rPr>
-          <w:rFonts w:cs="Courier New"/>
-          <w:sz w:val="15"/>
-          <w:szCs w:val="15"/>
-        </w:rPr>
-        <w:t>прозрачность</w:t>
-      </w:r>
-      <w:bookmarkStart w:id="0" w:name="_GoBack"/>
-      <w:bookmarkEnd w:id="0"/>
+      <w:r>
+        <w:rPr>
+          <w:rFonts w:cs="Courier New"/>
+          <w:sz w:val="15"/>
+          <w:szCs w:val="15"/>
+        </w:rPr>
+        <w:t>transparency</w:t>
+      </w:r>
     </w:p>
     <w:p>
       <w:pPr>
@@ -1224,9 +914,164 @@
           <w:sz w:val="15"/>
           <w:szCs w:val="15"/>
         </w:rPr>
-        <w:t>1</w:t>
-      </w:r>
-      <w:proofErr w:type="gramStart"/>
+        <w:t>1,2</w:t>
+      </w:r>
+      <w:r>
+        <w:rPr>
+          <w:rFonts w:cs="Courier New"/>
+          <w:bCs/>
+          <w:sz w:val="15"/>
+          <w:szCs w:val="15"/>
+        </w:rPr>
+        <w:br/>
+        <w:t xml:space="preserve">width </w:t>
+      </w:r>
+      <w:r>
+        <w:rPr>
+          <w:rFonts w:cs="Courier New"/>
+          <w:sz w:val="15"/>
+          <w:szCs w:val="15"/>
+        </w:rPr>
+        <w:t>–</w:t>
+      </w:r>
+      <w:r>
+        <w:rPr>
+          <w:rFonts w:cs="Courier New"/>
+          <w:spacing w:val="-3"/>
+          <w:sz w:val="15"/>
+          <w:szCs w:val="15"/>
+        </w:rPr>
+        <w:t xml:space="preserve"> </w:t>
+      </w:r>
+      <w:r>
+        <w:rPr>
+          <w:rFonts w:cs="Courier New"/>
+          <w:sz w:val="15"/>
+          <w:szCs w:val="15"/>
+        </w:rPr>
+        <w:t>window width</w:t>
+      </w:r>
+    </w:p>
+    <w:p>
+      <w:pPr>
+        <w:pStyle w:val="BodyText"/>
+        <w:rPr>
+          <w:rFonts w:cs="Courier New"/>
+          <w:sz w:val="15"/>
+          <w:szCs w:val="15"/>
+        </w:rPr>
+      </w:pPr>
+      <w:r>
+        <w:rPr>
+          <w:rFonts w:cs="Courier New"/>
+          <w:bCs/>
+          <w:sz w:val="15"/>
+          <w:szCs w:val="15"/>
+        </w:rPr>
+        <w:t xml:space="preserve">border-width </w:t>
+      </w:r>
+      <w:r>
+        <w:rPr>
+          <w:rFonts w:cs="Courier New"/>
+          <w:sz w:val="15"/>
+          <w:szCs w:val="15"/>
+        </w:rPr>
+        <w:t xml:space="preserve">– </w:t>
+      </w:r>
+      <w:r>
+        <w:rPr>
+          <w:rFonts w:cs="Courier New"/>
+          <w:sz w:val="15"/>
+          <w:szCs w:val="15"/>
+        </w:rPr>
+        <w:t>border</w:t>
+      </w:r>
+      <w:r>
+        <w:rPr>
+          <w:rFonts w:cs="Courier New"/>
+          <w:sz w:val="15"/>
+          <w:szCs w:val="15"/>
+        </w:rPr>
+        <w:t xml:space="preserve"> width</w:t>
+      </w:r>
+    </w:p>
+    <w:p>
+      <w:pPr>
+        <w:pStyle w:val="BodyText"/>
+        <w:rPr>
+          <w:rFonts w:cs="Courier New"/>
+          <w:sz w:val="15"/>
+          <w:szCs w:val="15"/>
+        </w:rPr>
+      </w:pPr>
+      <w:r>
+        <w:rPr>
+          <w:rFonts w:cs="Courier New"/>
+          <w:sz w:val="15"/>
+          <w:szCs w:val="15"/>
+        </w:rPr>
+        <w:t>border</w:t>
+      </w:r>
+      <w:r>
+        <w:rPr>
+          <w:rFonts w:cs="Courier New"/>
+          <w:sz w:val="15"/>
+          <w:szCs w:val="15"/>
+        </w:rPr>
+        <w:t xml:space="preserve">t-color </w:t>
+      </w:r>
+      <w:r>
+        <w:rPr>
+          <w:rFonts w:cs="Courier New"/>
+          <w:sz w:val="15"/>
+          <w:szCs w:val="15"/>
+        </w:rPr>
+        <w:t>–</w:t>
+      </w:r>
+      <w:r>
+        <w:rPr>
+          <w:rFonts w:cs="Courier New"/>
+          <w:sz w:val="15"/>
+          <w:szCs w:val="15"/>
+        </w:rPr>
+        <w:t xml:space="preserve"> </w:t>
+      </w:r>
+      <w:r>
+        <w:rPr>
+          <w:rFonts w:cs="Courier New"/>
+          <w:sz w:val="15"/>
+          <w:szCs w:val="15"/>
+        </w:rPr>
+        <w:t>border</w:t>
+      </w:r>
+      <w:r>
+        <w:rPr>
+          <w:rFonts w:cs="Courier New"/>
+          <w:sz w:val="15"/>
+          <w:szCs w:val="15"/>
+        </w:rPr>
+        <w:t xml:space="preserve"> color</w:t>
+      </w:r>
+    </w:p>
+    <w:p>
+      <w:pPr>
+        <w:pStyle w:val="BodyText"/>
+        <w:rPr>
+          <w:rFonts w:cs="Courier New"/>
+          <w:sz w:val="15"/>
+          <w:szCs w:val="15"/>
+        </w:rPr>
+      </w:pPr>
+    </w:p>
+    <w:p>
+      <w:pPr>
+        <w:pStyle w:val="BodyText"/>
+        <w:rPr>
+          <w:rFonts w:cs="Courier New"/>
+          <w:sz w:val="15"/>
+          <w:szCs w:val="15"/>
+        </w:rPr>
+      </w:pPr>
       <w:r>
         <w:rPr>
           <w:rFonts w:cs="Courier New"/>
@@ -1236,9 +1081,8 @@
           <w:sz w:val="15"/>
           <w:szCs w:val="15"/>
         </w:rPr>
-        <w:t>,2</w:t>
-      </w:r>
-      <w:proofErr w:type="gramEnd"/>
+        <w:t>3</w:t>
+      </w:r>
       <w:r>
         <w:rPr>
           <w:rFonts w:cs="Courier New"/>
@@ -1266,337 +1110,75 @@
         </w:rPr>
         <w:t xml:space="preserve"> </w:t>
       </w:r>
-      <w:proofErr w:type="spellStart"/>
-      <w:r>
-        <w:rPr>
-          <w:rFonts w:cs="Courier New"/>
-          <w:sz w:val="15"/>
-          <w:szCs w:val="15"/>
-        </w:rPr>
-        <w:t>ширина</w:t>
-      </w:r>
-      <w:proofErr w:type="spellEnd"/>
-      <w:r>
-        <w:rPr>
-          <w:rFonts w:cs="Courier New"/>
+      <w:r>
+        <w:rPr>
+          <w:rFonts w:cs="Courier New"/>
+          <w:sz w:val="15"/>
+          <w:szCs w:val="15"/>
+        </w:rPr>
+        <w:t>axi</w:t>
+      </w:r>
+      <w:r>
+        <w:rPr>
+          <w:rFonts w:cs="Courier New"/>
+          <w:sz w:val="15"/>
+          <w:szCs w:val="15"/>
+        </w:rPr>
+        <w:t>s thickness</w:t>
+      </w:r>
+    </w:p>
+    <w:p>
+      <w:pPr>
+        <w:pStyle w:val="BodyText"/>
+        <w:rPr>
+          <w:rFonts w:cs="Courier New"/>
+          <w:sz w:val="15"/>
+          <w:szCs w:val="15"/>
+        </w:rPr>
+      </w:pPr>
+      <w:r>
+        <w:rPr>
+          <w:rFonts w:cs="Courier New"/>
+          <w:sz w:val="15"/>
+          <w:szCs w:val="15"/>
+        </w:rPr>
+        <w:t xml:space="preserve">background-color </w:t>
+      </w:r>
+      <w:r>
+        <w:rPr>
+          <w:rFonts w:cs="Courier New"/>
+          <w:sz w:val="15"/>
+          <w:szCs w:val="15"/>
+        </w:rPr>
+        <w:t>–</w:t>
+      </w:r>
+      <w:r>
+        <w:rPr>
+          <w:rFonts w:cs="Courier New"/>
+          <w:spacing w:val="-2"/>
           <w:sz w:val="15"/>
           <w:szCs w:val="15"/>
         </w:rPr>
         <w:t xml:space="preserve"> </w:t>
       </w:r>
-      <w:proofErr w:type="spellStart"/>
-      <w:r>
-        <w:rPr>
-          <w:rFonts w:cs="Courier New"/>
-          <w:sz w:val="15"/>
-          <w:szCs w:val="15"/>
-        </w:rPr>
-        <w:t>окна</w:t>
-      </w:r>
-      <w:proofErr w:type="spellEnd"/>
-    </w:p>
-    <w:p>
-      <w:pPr>
-        <w:pStyle w:val="BodyText"/>
-        <w:rPr>
-          <w:rFonts w:cs="Courier New"/>
-          <w:sz w:val="15"/>
-          <w:szCs w:val="15"/>
-        </w:rPr>
-      </w:pPr>
-      <w:proofErr w:type="gramStart"/>
-      <w:r>
-        <w:rPr>
-          <w:rFonts w:cs="Courier New"/>
-          <w:bCs/>
-          <w:sz w:val="15"/>
-          <w:szCs w:val="15"/>
-        </w:rPr>
-        <w:t>border-width</w:t>
-      </w:r>
-      <w:proofErr w:type="gramEnd"/>
-      <w:r>
-        <w:rPr>
-          <w:rFonts w:cs="Courier New"/>
-          <w:bCs/>
-          <w:sz w:val="15"/>
-          <w:szCs w:val="15"/>
-        </w:rPr>
-        <w:t xml:space="preserve"> </w:t>
-      </w:r>
-      <w:r>
-        <w:rPr>
-          <w:rFonts w:cs="Courier New"/>
-          <w:sz w:val="15"/>
-          <w:szCs w:val="15"/>
-        </w:rPr>
-        <w:t xml:space="preserve">– </w:t>
-      </w:r>
-      <w:proofErr w:type="spellStart"/>
-      <w:r>
-        <w:rPr>
-          <w:rFonts w:cs="Courier New"/>
-          <w:sz w:val="15"/>
-          <w:szCs w:val="15"/>
-        </w:rPr>
-        <w:t>ширина</w:t>
-      </w:r>
-      <w:proofErr w:type="spellEnd"/>
-      <w:r>
-        <w:rPr>
-          <w:rFonts w:cs="Courier New"/>
-          <w:spacing w:val="-2"/>
-          <w:sz w:val="15"/>
-          <w:szCs w:val="15"/>
-        </w:rPr>
-        <w:t xml:space="preserve"> </w:t>
-      </w:r>
-      <w:proofErr w:type="spellStart"/>
-      <w:r>
-        <w:rPr>
-          <w:rFonts w:cs="Courier New"/>
-          <w:sz w:val="15"/>
-          <w:szCs w:val="15"/>
-        </w:rPr>
-        <w:t>границ</w:t>
-      </w:r>
-      <w:proofErr w:type="spellEnd"/>
-    </w:p>
-    <w:p>
-      <w:pPr>
-        <w:pStyle w:val="BodyText"/>
-        <w:rPr>
-          <w:rFonts w:cs="Courier New"/>
-          <w:sz w:val="15"/>
-          <w:szCs w:val="15"/>
-        </w:rPr>
-      </w:pPr>
-      <w:proofErr w:type="spellStart"/>
-      <w:proofErr w:type="gramStart"/>
-      <w:r>
-        <w:rPr>
-          <w:rFonts w:cs="Courier New"/>
-          <w:sz w:val="15"/>
-          <w:szCs w:val="15"/>
-        </w:rPr>
-        <w:t>border</w:t>
-      </w:r>
-      <w:r>
-        <w:rPr>
-          <w:rFonts w:cs="Courier New"/>
-          <w:sz w:val="15"/>
-          <w:szCs w:val="15"/>
-        </w:rPr>
-        <w:t>t</w:t>
-      </w:r>
-      <w:proofErr w:type="spellEnd"/>
-      <w:r>
-        <w:rPr>
-          <w:rFonts w:cs="Courier New"/>
-          <w:sz w:val="15"/>
-          <w:szCs w:val="15"/>
-        </w:rPr>
-        <w:t>-color</w:t>
-      </w:r>
-      <w:proofErr w:type="gramEnd"/>
-      <w:r>
-        <w:rPr>
-          <w:rFonts w:cs="Courier New"/>
-          <w:sz w:val="15"/>
-          <w:szCs w:val="15"/>
-        </w:rPr>
-        <w:t xml:space="preserve"> - </w:t>
-      </w:r>
-      <w:proofErr w:type="spellStart"/>
-      <w:r>
-        <w:rPr>
-          <w:rFonts w:cs="Courier New"/>
-          <w:sz w:val="15"/>
-          <w:szCs w:val="15"/>
-        </w:rPr>
-        <w:t>цвет</w:t>
-      </w:r>
-      <w:proofErr w:type="spellEnd"/>
-      <w:r>
-        <w:rPr>
-          <w:rFonts w:cs="Courier New"/>
-          <w:spacing w:val="-3"/>
-          <w:sz w:val="15"/>
-          <w:szCs w:val="15"/>
-        </w:rPr>
-        <w:t xml:space="preserve"> </w:t>
-      </w:r>
-      <w:proofErr w:type="spellStart"/>
-      <w:r>
-        <w:rPr>
-          <w:rFonts w:cs="Courier New"/>
-          <w:sz w:val="15"/>
-          <w:szCs w:val="15"/>
-        </w:rPr>
-        <w:t>границ</w:t>
-      </w:r>
-      <w:proofErr w:type="spellEnd"/>
-    </w:p>
-    <w:p>
-      <w:pPr>
-        <w:pStyle w:val="BodyText"/>
-        <w:rPr>
-          <w:rFonts w:cs="Courier New"/>
-          <w:sz w:val="15"/>
-          <w:szCs w:val="15"/>
-        </w:rPr>
-      </w:pPr>
-    </w:p>
-    <w:p>
-      <w:pPr>
-        <w:pStyle w:val="BodyText"/>
-        <w:rPr>
-          <w:rFonts w:cs="Courier New"/>
-          <w:sz w:val="15"/>
-          <w:szCs w:val="15"/>
-        </w:rPr>
-      </w:pPr>
-      <w:proofErr w:type="gramStart"/>
-      <w:r>
-        <w:rPr>
-          <w:rFonts w:cs="Courier New"/>
-          <w:b/>
-          <w:bCs/>
-          <w:color w:val="FF0000"/>
-          <w:sz w:val="15"/>
-          <w:szCs w:val="15"/>
-        </w:rPr>
-        <w:t>3</w:t>
-      </w:r>
-      <w:proofErr w:type="gramEnd"/>
-      <w:r>
-        <w:rPr>
-          <w:rFonts w:cs="Courier New"/>
-          <w:bCs/>
-          <w:sz w:val="15"/>
-          <w:szCs w:val="15"/>
-        </w:rPr>
-        <w:br/>
-        <w:t xml:space="preserve">width </w:t>
-      </w:r>
-      <w:r>
-        <w:rPr>
-          <w:rFonts w:cs="Courier New"/>
-          <w:sz w:val="15"/>
-          <w:szCs w:val="15"/>
-        </w:rPr>
-        <w:t>-</w:t>
-      </w:r>
-      <w:r>
-        <w:rPr>
-          <w:rFonts w:cs="Courier New"/>
-          <w:spacing w:val="-3"/>
-          <w:sz w:val="15"/>
-          <w:szCs w:val="15"/>
-        </w:rPr>
-        <w:t xml:space="preserve"> </w:t>
-      </w:r>
-      <w:proofErr w:type="spellStart"/>
-      <w:r>
-        <w:rPr>
-          <w:rFonts w:cs="Courier New"/>
-          <w:sz w:val="15"/>
-          <w:szCs w:val="15"/>
-        </w:rPr>
-        <w:t>толщина</w:t>
-      </w:r>
-      <w:proofErr w:type="spellEnd"/>
-      <w:r>
-        <w:rPr>
-          <w:rFonts w:cs="Courier New"/>
-          <w:sz w:val="15"/>
-          <w:szCs w:val="15"/>
-        </w:rPr>
-        <w:t xml:space="preserve"> </w:t>
-      </w:r>
-      <w:proofErr w:type="spellStart"/>
-      <w:r>
-        <w:rPr>
-          <w:rFonts w:cs="Courier New"/>
-          <w:sz w:val="15"/>
-          <w:szCs w:val="15"/>
-        </w:rPr>
-        <w:t>осей</w:t>
-      </w:r>
-      <w:proofErr w:type="spellEnd"/>
-    </w:p>
-    <w:p>
-      <w:pPr>
-        <w:pStyle w:val="BodyText"/>
-        <w:rPr>
-          <w:rFonts w:cs="Courier New"/>
-          <w:sz w:val="15"/>
-          <w:szCs w:val="15"/>
-        </w:rPr>
-      </w:pPr>
-      <w:proofErr w:type="gramStart"/>
-      <w:r>
-        <w:rPr>
-          <w:rFonts w:cs="Courier New"/>
-          <w:sz w:val="15"/>
-          <w:szCs w:val="15"/>
-        </w:rPr>
-        <w:t>background-color</w:t>
-      </w:r>
-      <w:proofErr w:type="gramEnd"/>
-      <w:r>
-        <w:rPr>
-          <w:rFonts w:cs="Courier New"/>
-          <w:sz w:val="15"/>
-          <w:szCs w:val="15"/>
-        </w:rPr>
-        <w:t xml:space="preserve"> </w:t>
-      </w:r>
-      <w:r>
-        <w:rPr>
-          <w:rFonts w:cs="Courier New"/>
-          <w:sz w:val="15"/>
-          <w:szCs w:val="15"/>
-        </w:rPr>
-        <w:t>–</w:t>
-      </w:r>
-      <w:r>
-        <w:rPr>
-          <w:rFonts w:cs="Courier New"/>
-          <w:spacing w:val="-2"/>
-          <w:sz w:val="15"/>
-          <w:szCs w:val="15"/>
-        </w:rPr>
-        <w:t xml:space="preserve"> </w:t>
-      </w:r>
-      <w:proofErr w:type="spellStart"/>
-      <w:r>
-        <w:rPr>
-          <w:rFonts w:cs="Courier New"/>
-          <w:sz w:val="15"/>
-          <w:szCs w:val="15"/>
-        </w:rPr>
-        <w:t>цвет</w:t>
-      </w:r>
-      <w:proofErr w:type="spellEnd"/>
-      <w:r>
-        <w:rPr>
-          <w:rFonts w:cs="Courier New"/>
-          <w:sz w:val="15"/>
-          <w:szCs w:val="15"/>
-        </w:rPr>
-        <w:t xml:space="preserve"> </w:t>
-      </w:r>
-      <w:proofErr w:type="spellStart"/>
-      <w:r>
-        <w:rPr>
-          <w:rFonts w:cs="Courier New"/>
-          <w:sz w:val="15"/>
-          <w:szCs w:val="15"/>
-        </w:rPr>
-        <w:t>осей</w:t>
-      </w:r>
-      <w:proofErr w:type="spellEnd"/>
+      <w:r>
+        <w:rPr>
+          <w:rFonts w:cs="Courier New"/>
+          <w:sz w:val="15"/>
+          <w:szCs w:val="15"/>
+        </w:rPr>
+        <w:t>axi</w:t>
+      </w:r>
+      <w:bookmarkStart w:id="0" w:name="_GoBack"/>
+      <w:bookmarkEnd w:id="0"/>
+      <w:r>
+        <w:rPr>
+          <w:rFonts w:cs="Courier New"/>
+          <w:sz w:val="15"/>
+          <w:szCs w:val="15"/>
+        </w:rPr>
+        <w:t>s color</w:t>
+      </w:r>
     </w:p>
     <w:p>
       <w:pPr>
@@ -1631,7 +1213,7 @@
 </file>
 
 <file path=word/endnotes.xml><?xml version="1.0" encoding="utf-8"?>
-<w:endnotes xmlns:wpc="http://schemas.microsoft.com/office/word/2010/wordprocessingCanvas" xmlns:mc="http://schemas.openxmlformats.org/markup-compatibility/2006" xmlns:o="urn:schemas-microsoft-com:office:office" xmlns:r="http://schemas.openxmlformats.org/officeDocument/2006/relationships" xmlns:m="http://schemas.openxmlformats.org/officeDocument/2006/math" xmlns:v="urn:schemas-microsoft-com:vml" xmlns:wp14="http://schemas.microsoft.com/office/word/2010/wordprocessingDrawing" xmlns:wp="http://schemas.openxmlformats.org/drawingml/2006/wordprocessingDrawing" xmlns:w10="urn:schemas-microsoft-com:office:word" xmlns:w="http://schemas.openxmlformats.org/wordprocessingml/2006/main" xmlns:w14="http://schemas.microsoft.com/office/word/2010/wordml" xmlns:w15="http://schemas.microsoft.com/office/word/2012/wordml" xmlns:wpg="http://schemas.microsoft.com/office/word/2010/wordprocessingGroup" xmlns:wpi="http://schemas.microsoft.com/office/word/2010/wordprocessingInk" xmlns:wne="http://schemas.microsoft.com/office/word/2006/wordml" xmlns:wps="http://schemas.microsoft.com/office/word/2010/wordprocessingShape" mc:Ignorable="w14 w15 wp14">
+<w:endnotes xmlns:wpc="http://schemas.microsoft.com/office/word/2010/wordprocessingCanvas" xmlns:cx="http://schemas.microsoft.com/office/drawing/2014/chartex" xmlns:cx1="http://schemas.microsoft.com/office/drawing/2015/9/8/chartex" xmlns:cx2="http://schemas.microsoft.com/office/drawing/2015/10/21/chartex" xmlns:mc="http://schemas.openxmlformats.org/markup-compatibility/2006" xmlns:o="urn:schemas-microsoft-com:office:office" xmlns:r="http://schemas.openxmlformats.org/officeDocument/2006/relationships" xmlns:m="http://schemas.openxmlformats.org/officeDocument/2006/math" xmlns:v="urn:schemas-microsoft-com:vml" xmlns:wp14="http://schemas.microsoft.com/office/word/2010/wordprocessingDrawing" xmlns:wp="http://schemas.openxmlformats.org/drawingml/2006/wordprocessingDrawing" xmlns:w10="urn:schemas-microsoft-com:office:word" xmlns:w="http://schemas.openxmlformats.org/wordprocessingml/2006/main" xmlns:w14="http://schemas.microsoft.com/office/word/2010/wordml" xmlns:w15="http://schemas.microsoft.com/office/word/2012/wordml" xmlns:w16se="http://schemas.microsoft.com/office/word/2015/wordml/symex" xmlns:wpg="http://schemas.microsoft.com/office/word/2010/wordprocessingGroup" xmlns:wpi="http://schemas.microsoft.com/office/word/2010/wordprocessingInk" xmlns:wne="http://schemas.microsoft.com/office/word/2006/wordml" xmlns:wps="http://schemas.microsoft.com/office/word/2010/wordprocessingShape" mc:Ignorable="w14 w15 w16se wp14">
   <w:endnote w:type="separator" w:id="-1">
     <w:p>
       <w:pPr>
@@ -1656,7 +1238,7 @@
 </file>
 
 <file path=word/footnotes.xml><?xml version="1.0" encoding="utf-8"?>
-<w:footnotes xmlns:wpc="http://schemas.microsoft.com/office/word/2010/wordprocessingCanvas" xmlns:mc="http://schemas.openxmlformats.org/markup-compatibility/2006" xmlns:o="urn:schemas-microsoft-com:office:office" xmlns:r="http://schemas.openxmlformats.org/officeDocument/2006/relationships" xmlns:m="http://schemas.openxmlformats.org/officeDocument/2006/math" xmlns:v="urn:schemas-microsoft-com:vml" xmlns:wp14="http://schemas.microsoft.com/office/word/2010/wordprocessingDrawing" xmlns:wp="http://schemas.openxmlformats.org/drawingml/2006/wordprocessingDrawing" xmlns:w10="urn:schemas-microsoft-com:office:word" xmlns:w="http://schemas.openxmlformats.org/wordprocessingml/2006/main" xmlns:w14="http://schemas.microsoft.com/office/word/2010/wordml" xmlns:w15="http://schemas.microsoft.com/office/word/2012/wordml" xmlns:wpg="http://schemas.microsoft.com/office/word/2010/wordprocessingGroup" xmlns:wpi="http://schemas.microsoft.com/office/word/2010/wordprocessingInk" xmlns:wne="http://schemas.microsoft.com/office/word/2006/wordml" xmlns:wps="http://schemas.microsoft.com/office/word/2010/wordprocessingShape" mc:Ignorable="w14 w15 wp14">
+<w:footnotes xmlns:wpc="http://schemas.microsoft.com/office/word/2010/wordprocessingCanvas" xmlns:cx="http://schemas.microsoft.com/office/drawing/2014/chartex" xmlns:cx1="http://schemas.microsoft.com/office/drawing/2015/9/8/chartex" xmlns:cx2="http://schemas.microsoft.com/office/drawing/2015/10/21/chartex" xmlns:mc="http://schemas.openxmlformats.org/markup-compatibility/2006" xmlns:o="urn:schemas-microsoft-com:office:office" xmlns:r="http://schemas.openxmlformats.org/officeDocument/2006/relationships" xmlns:m="http://schemas.openxmlformats.org/officeDocument/2006/math" xmlns:v="urn:schemas-microsoft-com:vml" xmlns:wp14="http://schemas.microsoft.com/office/word/2010/wordprocessingDrawing" xmlns:wp="http://schemas.openxmlformats.org/drawingml/2006/wordprocessingDrawing" xmlns:w10="urn:schemas-microsoft-com:office:word" xmlns:w="http://schemas.openxmlformats.org/wordprocessingml/2006/main" xmlns:w14="http://schemas.microsoft.com/office/word/2010/wordml" xmlns:w15="http://schemas.microsoft.com/office/word/2012/wordml" xmlns:w16se="http://schemas.microsoft.com/office/word/2015/wordml/symex" xmlns:wpg="http://schemas.microsoft.com/office/word/2010/wordprocessingGroup" xmlns:wpi="http://schemas.microsoft.com/office/word/2010/wordprocessingInk" xmlns:wne="http://schemas.microsoft.com/office/word/2006/wordml" xmlns:wps="http://schemas.microsoft.com/office/word/2010/wordprocessingShape" mc:Ignorable="w14 w15 w16se wp14">
   <w:footnote w:type="separator" w:id="-1">
     <w:p>
       <w:pPr>
@@ -1681,7 +1263,7 @@
 </file>
 
 <file path=word/header1.xml><?xml version="1.0" encoding="utf-8"?>
-<w:hdr xmlns:wpc="http://schemas.microsoft.com/office/word/2010/wordprocessingCanvas" xmlns:mc="http://schemas.openxmlformats.org/markup-compatibility/2006" xmlns:o="urn:schemas-microsoft-com:office:office" xmlns:r="http://schemas.openxmlformats.org/officeDocument/2006/relationships" xmlns:m="http://schemas.openxmlformats.org/officeDocument/2006/math" xmlns:v="urn:schemas-microsoft-com:vml" xmlns:wp14="http://schemas.microsoft.com/office/word/2010/wordprocessingDrawing" xmlns:wp="http://schemas.openxmlformats.org/drawingml/2006/wordprocessingDrawing" xmlns:w10="urn:schemas-microsoft-com:office:word" xmlns:w="http://schemas.openxmlformats.org/wordprocessingml/2006/main" xmlns:w14="http://schemas.microsoft.com/office/word/2010/wordml" xmlns:w15="http://schemas.microsoft.com/office/word/2012/wordml" xmlns:wpg="http://schemas.microsoft.com/office/word/2010/wordprocessingGroup" xmlns:wpi="http://schemas.microsoft.com/office/word/2010/wordprocessingInk" xmlns:wne="http://schemas.microsoft.com/office/word/2006/wordml" xmlns:wps="http://schemas.microsoft.com/office/word/2010/wordprocessingShape" mc:Ignorable="w14 w15 wp14">
+<w:hdr xmlns:wpc="http://schemas.microsoft.com/office/word/2010/wordprocessingCanvas" xmlns:cx="http://schemas.microsoft.com/office/drawing/2014/chartex" xmlns:cx1="http://schemas.microsoft.com/office/drawing/2015/9/8/chartex" xmlns:cx2="http://schemas.microsoft.com/office/drawing/2015/10/21/chartex" xmlns:mc="http://schemas.openxmlformats.org/markup-compatibility/2006" xmlns:o="urn:schemas-microsoft-com:office:office" xmlns:r="http://schemas.openxmlformats.org/officeDocument/2006/relationships" xmlns:m="http://schemas.openxmlformats.org/officeDocument/2006/math" xmlns:v="urn:schemas-microsoft-com:vml" xmlns:wp14="http://schemas.microsoft.com/office/word/2010/wordprocessingDrawing" xmlns:wp="http://schemas.openxmlformats.org/drawingml/2006/wordprocessingDrawing" xmlns:w10="urn:schemas-microsoft-com:office:word" xmlns:w="http://schemas.openxmlformats.org/wordprocessingml/2006/main" xmlns:w14="http://schemas.microsoft.com/office/word/2010/wordml" xmlns:w15="http://schemas.microsoft.com/office/word/2012/wordml" xmlns:w16se="http://schemas.microsoft.com/office/word/2015/wordml/symex" xmlns:wpg="http://schemas.microsoft.com/office/word/2010/wordprocessingGroup" xmlns:wpi="http://schemas.microsoft.com/office/word/2010/wordprocessingInk" xmlns:wne="http://schemas.microsoft.com/office/word/2006/wordml" xmlns:wps="http://schemas.microsoft.com/office/word/2010/wordprocessingShape" mc:Ignorable="w14 w15 w16se wp14">
   <w:p>
     <w:pPr>
       <w:pStyle w:val="Header"/>
@@ -1690,23 +1272,13 @@
         <w:sz w:val="18"/>
       </w:rPr>
     </w:pPr>
-    <w:proofErr w:type="spellStart"/>
     <w:r>
       <w:rPr>
         <w:rFonts w:ascii="Calibri"/>
         <w:color w:val="6FAC46"/>
         <w:sz w:val="18"/>
       </w:rPr>
-      <w:t>GitHub</w:t>
-    </w:r>
-    <w:proofErr w:type="spellEnd"/>
-    <w:r>
-      <w:rPr>
-        <w:rFonts w:ascii="Calibri"/>
-        <w:color w:val="6FAC46"/>
-        <w:sz w:val="18"/>
-      </w:rPr>
-      <w:t>:</w:t>
+      <w:t>GitHub:</w:t>
     </w:r>
     <w:r>
       <w:rPr>
@@ -1761,7 +1333,7 @@
 </file>
 
 <file path=word/numbering.xml><?xml version="1.0" encoding="utf-8"?>
-<w:numbering xmlns:wpc="http://schemas.microsoft.com/office/word/2010/wordprocessingCanvas" xmlns:mc="http://schemas.openxmlformats.org/markup-compatibility/2006" xmlns:o="urn:schemas-microsoft-com:office:office" xmlns:r="http://schemas.openxmlformats.org/officeDocument/2006/relationships" xmlns:m="http://schemas.openxmlformats.org/officeDocument/2006/math" xmlns:v="urn:schemas-microsoft-com:vml" xmlns:wp14="http://schemas.microsoft.com/office/word/2010/wordprocessingDrawing" xmlns:wp="http://schemas.openxmlformats.org/drawingml/2006/wordprocessingDrawing" xmlns:w10="urn:schemas-microsoft-com:office:word" xmlns:w="http://schemas.openxmlformats.org/wordprocessingml/2006/main" xmlns:w14="http://schemas.microsoft.com/office/word/2010/wordml" xmlns:w15="http://schemas.microsoft.com/office/word/2012/wordml" xmlns:wpg="http://schemas.microsoft.com/office/word/2010/wordprocessingGroup" xmlns:wpi="http://schemas.microsoft.com/office/word/2010/wordprocessingInk" xmlns:wne="http://schemas.microsoft.com/office/word/2006/wordml" xmlns:wps="http://schemas.microsoft.com/office/word/2010/wordprocessingShape" mc:Ignorable="w14 w15 wp14">
+<w:numbering xmlns:wpc="http://schemas.microsoft.com/office/word/2010/wordprocessingCanvas" xmlns:cx="http://schemas.microsoft.com/office/drawing/2014/chartex" xmlns:cx1="http://schemas.microsoft.com/office/drawing/2015/9/8/chartex" xmlns:cx2="http://schemas.microsoft.com/office/drawing/2015/10/21/chartex" xmlns:mc="http://schemas.openxmlformats.org/markup-compatibility/2006" xmlns:o="urn:schemas-microsoft-com:office:office" xmlns:r="http://schemas.openxmlformats.org/officeDocument/2006/relationships" xmlns:m="http://schemas.openxmlformats.org/officeDocument/2006/math" xmlns:v="urn:schemas-microsoft-com:vml" xmlns:wp14="http://schemas.microsoft.com/office/word/2010/wordprocessingDrawing" xmlns:wp="http://schemas.openxmlformats.org/drawingml/2006/wordprocessingDrawing" xmlns:w10="urn:schemas-microsoft-com:office:word" xmlns:w="http://schemas.openxmlformats.org/wordprocessingml/2006/main" xmlns:w14="http://schemas.microsoft.com/office/word/2010/wordml" xmlns:w15="http://schemas.microsoft.com/office/word/2012/wordml" xmlns:w16se="http://schemas.microsoft.com/office/word/2015/wordml/symex" xmlns:wpg="http://schemas.microsoft.com/office/word/2010/wordprocessingGroup" xmlns:wpi="http://schemas.microsoft.com/office/word/2010/wordprocessingInk" xmlns:wne="http://schemas.microsoft.com/office/word/2006/wordml" xmlns:wps="http://schemas.microsoft.com/office/word/2010/wordprocessingShape" mc:Ignorable="w14 w15 w16se wp14">
   <w:abstractNum w:abstractNumId="0" w15:restartNumberingAfterBreak="0">
     <w:nsid w:val="167A784F"/>
     <w:multiLevelType w:val="hybridMultilevel"/>
@@ -2038,7 +1610,7 @@
 </file>
 
 <file path=word/styles.xml><?xml version="1.0" encoding="utf-8"?>
-<w:styles xmlns:mc="http://schemas.openxmlformats.org/markup-compatibility/2006" xmlns:r="http://schemas.openxmlformats.org/officeDocument/2006/relationships" xmlns:w="http://schemas.openxmlformats.org/wordprocessingml/2006/main" xmlns:w14="http://schemas.microsoft.com/office/word/2010/wordml" xmlns:w15="http://schemas.microsoft.com/office/word/2012/wordml" mc:Ignorable="w14 w15">
+<w:styles xmlns:mc="http://schemas.openxmlformats.org/markup-compatibility/2006" xmlns:r="http://schemas.openxmlformats.org/officeDocument/2006/relationships" xmlns:w="http://schemas.openxmlformats.org/wordprocessingml/2006/main" xmlns:w14="http://schemas.microsoft.com/office/word/2010/wordml" xmlns:w15="http://schemas.microsoft.com/office/word/2012/wordml" xmlns:w16se="http://schemas.microsoft.com/office/word/2015/wordml/symex" mc:Ignorable="w14 w15 w16se">
   <w:docDefaults>
     <w:rPrDefault>
       <w:rPr>
@@ -2054,7 +1626,7 @@
       </w:pPr>
     </w:pPrDefault>
   </w:docDefaults>
-  <w:latentStyles w:defLockedState="0" w:defUIPriority="99" w:defSemiHidden="0" w:defUnhideWhenUsed="0" w:defQFormat="0" w:count="371">
+  <w:latentStyles w:defLockedState="0" w:defUIPriority="99" w:defSemiHidden="0" w:defUnhideWhenUsed="0" w:defQFormat="0" w:count="373">
     <w:lsdException w:name="Normal" w:uiPriority="0" w:qFormat="1"/>
     <w:lsdException w:name="heading 1" w:uiPriority="9" w:qFormat="1"/>
     <w:lsdException w:name="heading 2" w:semiHidden="1" w:uiPriority="9" w:unhideWhenUsed="1" w:qFormat="1"/>
@@ -2426,6 +1998,8 @@
     <w:lsdException w:name="List Table 5 Dark Accent 6" w:uiPriority="50"/>
     <w:lsdException w:name="List Table 6 Colorful Accent 6" w:uiPriority="51"/>
     <w:lsdException w:name="List Table 7 Colorful Accent 6" w:uiPriority="52"/>
+    <w:lsdException w:name="Mention" w:semiHidden="1" w:unhideWhenUsed="1"/>
+    <w:lsdException w:name="Smart Hyperlink" w:semiHidden="1" w:unhideWhenUsed="1"/>
   </w:latentStyles>
   <w:style w:type="paragraph" w:default="1" w:styleId="Normal">
     <w:name w:val="Normal"/>
@@ -2807,4 +2381,16 @@
     </a:ext>
   </a:extLst>
 </a:theme>
+</file>
+
+<file path=customXml/item1.xml><?xml version="1.0" encoding="utf-8"?>
+<b:Sources xmlns:b="http://schemas.openxmlformats.org/officeDocument/2006/bibliography" xmlns="http://schemas.openxmlformats.org/officeDocument/2006/bibliography" SelectedStyle="\APASixthEditionOfficeOnline.xsl" StyleName="APA" Version="6"/>
+</file>
+
+<file path=customXml/itemProps1.xml><?xml version="1.0" encoding="utf-8"?>
+<ds:datastoreItem xmlns:ds="http://schemas.openxmlformats.org/officeDocument/2006/customXml" ds:itemID="{AC1A7CBB-CA1B-4554-B53C-479740181E21}">
+  <ds:schemaRefs>
+    <ds:schemaRef ds:uri="http://schemas.openxmlformats.org/officeDocument/2006/bibliography"/>
+  </ds:schemaRefs>
+</ds:datastoreItem>
 </file>
</xml_diff>